<commit_message>
Phase 1 Report - Table Description Added
</commit_message>
<xml_diff>
--- a/Phase 1 Report.docx
+++ b/Phase 1 Report.docx
@@ -301,6 +301,66 @@
           <w:lang w:val="en-US"/>
         </w:rPr>
         <w:t>: University</w:t>
+      </w:r>
+    </w:p>
+    <w:p>
+      <w:pPr>
+        <w:rPr>
+          <w:lang w:val="en-US"/>
+        </w:rPr>
+      </w:pPr>
+      <w:r>
+        <w:rPr>
+          <w:noProof/>
+        </w:rPr>
+        <w:drawing>
+          <wp:inline distT="0" distB="0" distL="0" distR="0" wp14:anchorId="3D036DD0" wp14:editId="47989230">
+            <wp:extent cx="4655820" cy="4945380"/>
+            <wp:effectExtent l="0" t="0" r="0" b="7620"/>
+            <wp:docPr id="1" name="Picture 1"/>
+            <wp:cNvGraphicFramePr>
+              <a:graphicFrameLocks xmlns:a="http://schemas.openxmlformats.org/drawingml/2006/main" noChangeAspect="1"/>
+            </wp:cNvGraphicFramePr>
+            <a:graphic xmlns:a="http://schemas.openxmlformats.org/drawingml/2006/main">
+              <a:graphicData uri="http://schemas.openxmlformats.org/drawingml/2006/picture">
+                <pic:pic xmlns:pic="http://schemas.openxmlformats.org/drawingml/2006/picture">
+                  <pic:nvPicPr>
+                    <pic:cNvPr id="0" name="Picture 1"/>
+                    <pic:cNvPicPr>
+                      <a:picLocks noChangeAspect="1" noChangeArrowheads="1"/>
+                    </pic:cNvPicPr>
+                  </pic:nvPicPr>
+                  <pic:blipFill>
+                    <a:blip r:embed="rId5">
+                      <a:extLst>
+                        <a:ext uri="{28A0092B-C50C-407E-A947-70E740481C1C}">
+                          <a14:useLocalDpi xmlns:a14="http://schemas.microsoft.com/office/drawing/2010/main" val="0"/>
+                        </a:ext>
+                      </a:extLst>
+                    </a:blip>
+                    <a:srcRect/>
+                    <a:stretch>
+                      <a:fillRect/>
+                    </a:stretch>
+                  </pic:blipFill>
+                  <pic:spPr bwMode="auto">
+                    <a:xfrm>
+                      <a:off x="0" y="0"/>
+                      <a:ext cx="4655820" cy="4945380"/>
+                    </a:xfrm>
+                    <a:prstGeom prst="rect">
+                      <a:avLst/>
+                    </a:prstGeom>
+                    <a:noFill/>
+                    <a:ln>
+                      <a:noFill/>
+                    </a:ln>
+                  </pic:spPr>
+                </pic:pic>
+              </a:graphicData>
+            </a:graphic>
+          </wp:inline>
+        </w:drawing>
       </w:r>
     </w:p>
     <w:p>
@@ -434,8 +494,10 @@
       </w:pPr>
       <w:r>
         <w:rPr>
-          <w:lang w:val="en-US"/>
-        </w:rPr>
+          <w:noProof/>
+          <w:lang w:val="en-US"/>
+        </w:rPr>
+        <w:lastRenderedPageBreak/>
         <w:drawing>
           <wp:anchor distT="0" distB="0" distL="114300" distR="114300" simplePos="0" relativeHeight="251658240" behindDoc="0" locked="0" layoutInCell="1" allowOverlap="1" wp14:anchorId="6458D892" wp14:editId="6E9FEE43">
             <wp:simplePos x="0" y="0"/>
@@ -460,7 +522,7 @@
                     <pic:cNvPicPr/>
                   </pic:nvPicPr>
                   <pic:blipFill>
-                    <a:blip r:embed="rId5" cstate="print">
+                    <a:blip r:embed="rId6" cstate="print">
                       <a:extLst>
                         <a:ext uri="{28A0092B-C50C-407E-A947-70E740481C1C}">
                           <a14:useLocalDpi xmlns:a14="http://schemas.microsoft.com/office/drawing/2010/main" val="0"/>
@@ -494,6 +556,7 @@
       </w:r>
       <w:r>
         <w:rPr>
+          <w:noProof/>
           <w:lang w:val="en-US"/>
         </w:rPr>
         <w:drawing>
@@ -528,7 +591,7 @@
                     <pic:cNvPicPr/>
                   </pic:nvPicPr>
                   <pic:blipFill>
-                    <a:blip r:embed="rId6" cstate="print">
+                    <a:blip r:embed="rId7" cstate="print">
                       <a:extLst>
                         <a:ext uri="{28A0092B-C50C-407E-A947-70E740481C1C}">
                           <a14:useLocalDpi xmlns:a14="http://schemas.microsoft.com/office/drawing/2010/main" val="0"/>
@@ -580,7 +643,7 @@
                     <pic:cNvPicPr/>
                   </pic:nvPicPr>
                   <pic:blipFill>
-                    <a:blip r:embed="rId7"/>
+                    <a:blip r:embed="rId8"/>
                     <a:stretch>
                       <a:fillRect/>
                     </a:stretch>
@@ -660,42 +723,42 @@
     </w:p>
     <w:p>
       <w:r>
+        <w:t>CREATE TABLE Dept (</w:t>
+      </w:r>
+    </w:p>
+    <w:p>
+      <w:r>
+        <w:t>DName VARCHAR(255),</w:t>
+      </w:r>
+    </w:p>
+    <w:p>
+      <w:r>
+        <w:t>DCode Integer(10) ,</w:t>
+      </w:r>
+    </w:p>
+    <w:p>
+      <w:r>
+        <w:t>DOffice VARCHAR(255) ,</w:t>
+      </w:r>
+    </w:p>
+    <w:p>
+      <w:r>
+        <w:t>DPhone VARCHAR(255) ,</w:t>
+      </w:r>
+    </w:p>
+    <w:p>
+      <w:r>
+        <w:t>CStartDate date NOT NULL,</w:t>
+      </w:r>
+    </w:p>
+    <w:p>
+      <w:r>
+        <w:t>CollegeCName VARCHAR(255) NOT NULL ,</w:t>
+      </w:r>
+    </w:p>
+    <w:p>
+      <w:r>
         <w:lastRenderedPageBreak/>
-        <w:t>CREATE TABLE Dept (</w:t>
-      </w:r>
-    </w:p>
-    <w:p>
-      <w:r>
-        <w:t>DName VARCHAR(255),</w:t>
-      </w:r>
-    </w:p>
-    <w:p>
-      <w:r>
-        <w:t>DCode Integer(10) ,</w:t>
-      </w:r>
-    </w:p>
-    <w:p>
-      <w:r>
-        <w:t>DOffice VARCHAR(255) ,</w:t>
-      </w:r>
-    </w:p>
-    <w:p>
-      <w:r>
-        <w:t>DPhone VARCHAR(255) ,</w:t>
-      </w:r>
-    </w:p>
-    <w:p>
-      <w:r>
-        <w:t>CStartDate date NOT NULL,</w:t>
-      </w:r>
-    </w:p>
-    <w:p>
-      <w:r>
-        <w:t>CollegeCName VARCHAR(255) NOT NULL ,</w:t>
-      </w:r>
-    </w:p>
-    <w:p>
-      <w:r>
         <w:t>FOREIGN KEY (CollegeCName) REFERENCES College(CName),</w:t>
       </w:r>
     </w:p>
@@ -794,7 +857,6 @@
     </w:p>
     <w:p>
       <w:r>
-        <w:lastRenderedPageBreak/>
         <w:t>Addr VARCHAR(255) ,</w:t>
       </w:r>
     </w:p>
@@ -916,38 +978,38 @@
     </w:p>
     <w:p>
       <w:r>
+        <w:t>Sem VARCHAR(255) ,</w:t>
+      </w:r>
+    </w:p>
+    <w:p>
+      <w:r>
+        <w:t>Year integer,</w:t>
+      </w:r>
+    </w:p>
+    <w:p>
+      <w:r>
+        <w:t>RoomNo integer,</w:t>
+      </w:r>
+    </w:p>
+    <w:p>
+      <w:r>
+        <w:t>DaysTime integer,</w:t>
+      </w:r>
+    </w:p>
+    <w:p>
+      <w:r>
+        <w:t>Bldg VARCHAR(255),</w:t>
+      </w:r>
+    </w:p>
+    <w:p/>
+    <w:p>
+      <w:r>
+        <w:t>CourseCCode integer NOT NULL,</w:t>
+      </w:r>
+    </w:p>
+    <w:p>
+      <w:r>
         <w:lastRenderedPageBreak/>
-        <w:t>Sem VARCHAR(255) ,</w:t>
-      </w:r>
-    </w:p>
-    <w:p>
-      <w:r>
-        <w:t>Year integer,</w:t>
-      </w:r>
-    </w:p>
-    <w:p>
-      <w:r>
-        <w:t>RoomNo integer,</w:t>
-      </w:r>
-    </w:p>
-    <w:p>
-      <w:r>
-        <w:t>DaysTime integer,</w:t>
-      </w:r>
-    </w:p>
-    <w:p>
-      <w:r>
-        <w:t>Bldg VARCHAR(255),</w:t>
-      </w:r>
-    </w:p>
-    <w:p/>
-    <w:p>
-      <w:r>
-        <w:t>CourseCCode integer NOT NULL,</w:t>
-      </w:r>
-    </w:p>
-    <w:p>
-      <w:r>
         <w:t>CourseCoName  VARCHAR(255) NOT NULL,</w:t>
       </w:r>
     </w:p>
@@ -1039,13 +1101,6 @@
         <w:t>)</w:t>
       </w:r>
     </w:p>
-    <w:p/>
-    <w:p>
-      <w:r>
-        <w:t xml:space="preserve">Had to do alterations </w:t>
-      </w:r>
-    </w:p>
-    <w:p/>
     <w:p>
       <w:r>
         <w:t>secti</w:t>
@@ -1058,7 +1113,6 @@
     </w:p>
     <w:p>
       <w:r>
-        <w:lastRenderedPageBreak/>
         <w:t>ADD COLUMN InstructorId integer;</w:t>
       </w:r>
     </w:p>
@@ -1097,19 +1151,404 @@
           <w:lang w:val="en-US"/>
         </w:rPr>
       </w:pPr>
-      <w:r>
-        <w:rPr>
-          <w:lang w:val="en-US"/>
-        </w:rPr>
-        <w:t>SQL tables:</w:t>
-      </w:r>
-    </w:p>
-    <w:p>
-      <w:pPr>
-        <w:rPr>
-          <w:lang w:val="en-US"/>
-        </w:rPr>
-      </w:pPr>
+    </w:p>
+    <w:p>
+      <w:pPr>
+        <w:rPr>
+          <w:lang w:val="en-US"/>
+        </w:rPr>
+      </w:pPr>
+    </w:p>
+    <w:p>
+      <w:pPr>
+        <w:rPr>
+          <w:lang w:val="en-US"/>
+        </w:rPr>
+      </w:pPr>
+      <w:r>
+        <w:rPr>
+          <w:highlight w:val="yellow"/>
+          <w:lang w:val="en-US"/>
+        </w:rPr>
+        <w:lastRenderedPageBreak/>
+        <w:t>SQL tables</w:t>
+      </w:r>
+      <w:r>
+        <w:rPr>
+          <w:highlight w:val="yellow"/>
+          <w:lang w:val="en-US"/>
+        </w:rPr>
+        <w:t xml:space="preserve"> Description</w:t>
+      </w:r>
+      <w:r>
+        <w:rPr>
+          <w:lang w:val="en-US"/>
+        </w:rPr>
+        <w:t>:</w:t>
+      </w:r>
+    </w:p>
+    <w:p>
+      <w:pPr>
+        <w:rPr>
+          <w:lang w:val="en-US"/>
+        </w:rPr>
+      </w:pPr>
+      <w:r>
+        <w:rPr>
+          <w:lang w:val="en-US"/>
+        </w:rPr>
+        <w:drawing>
+          <wp:inline distT="0" distB="0" distL="0" distR="0" wp14:anchorId="752F546B" wp14:editId="33C68D39">
+            <wp:extent cx="3572374" cy="1267002"/>
+            <wp:effectExtent l="0" t="0" r="9525" b="9525"/>
+            <wp:docPr id="1329133978" name="Picture 1" descr="A screenshot of a computer&#10;&#10;Description automatically generated"/>
+            <wp:cNvGraphicFramePr>
+              <a:graphicFrameLocks xmlns:a="http://schemas.openxmlformats.org/drawingml/2006/main" noChangeAspect="1"/>
+            </wp:cNvGraphicFramePr>
+            <a:graphic xmlns:a="http://schemas.openxmlformats.org/drawingml/2006/main">
+              <a:graphicData uri="http://schemas.openxmlformats.org/drawingml/2006/picture">
+                <pic:pic xmlns:pic="http://schemas.openxmlformats.org/drawingml/2006/picture">
+                  <pic:nvPicPr>
+                    <pic:cNvPr id="1329133978" name="Picture 1" descr="A screenshot of a computer&#10;&#10;Description automatically generated"/>
+                    <pic:cNvPicPr/>
+                  </pic:nvPicPr>
+                  <pic:blipFill>
+                    <a:blip r:embed="rId9"/>
+                    <a:stretch>
+                      <a:fillRect/>
+                    </a:stretch>
+                  </pic:blipFill>
+                  <pic:spPr>
+                    <a:xfrm>
+                      <a:off x="0" y="0"/>
+                      <a:ext cx="3572374" cy="1267002"/>
+                    </a:xfrm>
+                    <a:prstGeom prst="rect">
+                      <a:avLst/>
+                    </a:prstGeom>
+                  </pic:spPr>
+                </pic:pic>
+              </a:graphicData>
+            </a:graphic>
+          </wp:inline>
+        </w:drawing>
+      </w:r>
+    </w:p>
+    <w:p>
+      <w:pPr>
+        <w:rPr>
+          <w:lang w:val="en-US"/>
+        </w:rPr>
+      </w:pPr>
+      <w:r>
+        <w:rPr>
+          <w:lang w:val="en-US"/>
+        </w:rPr>
+        <w:drawing>
+          <wp:inline distT="0" distB="0" distL="0" distR="0" wp14:anchorId="0ACDD364" wp14:editId="15336A10">
+            <wp:extent cx="4039164" cy="2381582"/>
+            <wp:effectExtent l="0" t="0" r="0" b="0"/>
+            <wp:docPr id="1180692003" name="Picture 1"/>
+            <wp:cNvGraphicFramePr>
+              <a:graphicFrameLocks xmlns:a="http://schemas.openxmlformats.org/drawingml/2006/main" noChangeAspect="1"/>
+            </wp:cNvGraphicFramePr>
+            <a:graphic xmlns:a="http://schemas.openxmlformats.org/drawingml/2006/main">
+              <a:graphicData uri="http://schemas.openxmlformats.org/drawingml/2006/picture">
+                <pic:pic xmlns:pic="http://schemas.openxmlformats.org/drawingml/2006/picture">
+                  <pic:nvPicPr>
+                    <pic:cNvPr id="1180692003" name=""/>
+                    <pic:cNvPicPr/>
+                  </pic:nvPicPr>
+                  <pic:blipFill>
+                    <a:blip r:embed="rId10"/>
+                    <a:stretch>
+                      <a:fillRect/>
+                    </a:stretch>
+                  </pic:blipFill>
+                  <pic:spPr>
+                    <a:xfrm>
+                      <a:off x="0" y="0"/>
+                      <a:ext cx="4039164" cy="2381582"/>
+                    </a:xfrm>
+                    <a:prstGeom prst="rect">
+                      <a:avLst/>
+                    </a:prstGeom>
+                  </pic:spPr>
+                </pic:pic>
+              </a:graphicData>
+            </a:graphic>
+          </wp:inline>
+        </w:drawing>
+      </w:r>
+    </w:p>
+    <w:p>
+      <w:pPr>
+        <w:rPr>
+          <w:lang w:val="en-US"/>
+        </w:rPr>
+      </w:pPr>
+      <w:r>
+        <w:rPr>
+          <w:lang w:val="en-US"/>
+        </w:rPr>
+        <w:drawing>
+          <wp:inline distT="0" distB="0" distL="0" distR="0" wp14:anchorId="0103C08B" wp14:editId="07FE3AA3">
+            <wp:extent cx="3943900" cy="2114845"/>
+            <wp:effectExtent l="0" t="0" r="0" b="0"/>
+            <wp:docPr id="1440294482" name="Picture 1" descr="A screenshot of a computer&#10;&#10;Description automatically generated"/>
+            <wp:cNvGraphicFramePr>
+              <a:graphicFrameLocks xmlns:a="http://schemas.openxmlformats.org/drawingml/2006/main" noChangeAspect="1"/>
+            </wp:cNvGraphicFramePr>
+            <a:graphic xmlns:a="http://schemas.openxmlformats.org/drawingml/2006/main">
+              <a:graphicData uri="http://schemas.openxmlformats.org/drawingml/2006/picture">
+                <pic:pic xmlns:pic="http://schemas.openxmlformats.org/drawingml/2006/picture">
+                  <pic:nvPicPr>
+                    <pic:cNvPr id="1440294482" name="Picture 1" descr="A screenshot of a computer&#10;&#10;Description automatically generated"/>
+                    <pic:cNvPicPr/>
+                  </pic:nvPicPr>
+                  <pic:blipFill>
+                    <a:blip r:embed="rId11"/>
+                    <a:stretch>
+                      <a:fillRect/>
+                    </a:stretch>
+                  </pic:blipFill>
+                  <pic:spPr>
+                    <a:xfrm>
+                      <a:off x="0" y="0"/>
+                      <a:ext cx="3943900" cy="2114845"/>
+                    </a:xfrm>
+                    <a:prstGeom prst="rect">
+                      <a:avLst/>
+                    </a:prstGeom>
+                  </pic:spPr>
+                </pic:pic>
+              </a:graphicData>
+            </a:graphic>
+          </wp:inline>
+        </w:drawing>
+      </w:r>
+    </w:p>
+    <w:p>
+      <w:pPr>
+        <w:rPr>
+          <w:lang w:val="en-US"/>
+        </w:rPr>
+      </w:pPr>
+      <w:r>
+        <w:rPr>
+          <w:lang w:val="en-US"/>
+        </w:rPr>
+        <w:lastRenderedPageBreak/>
+        <w:drawing>
+          <wp:inline distT="0" distB="0" distL="0" distR="0" wp14:anchorId="298D8F0A" wp14:editId="36B543EE">
+            <wp:extent cx="3391373" cy="2781688"/>
+            <wp:effectExtent l="0" t="0" r="0" b="0"/>
+            <wp:docPr id="876476038" name="Picture 1" descr="A screenshot of a computer&#10;&#10;Description automatically generated"/>
+            <wp:cNvGraphicFramePr>
+              <a:graphicFrameLocks xmlns:a="http://schemas.openxmlformats.org/drawingml/2006/main" noChangeAspect="1"/>
+            </wp:cNvGraphicFramePr>
+            <a:graphic xmlns:a="http://schemas.openxmlformats.org/drawingml/2006/main">
+              <a:graphicData uri="http://schemas.openxmlformats.org/drawingml/2006/picture">
+                <pic:pic xmlns:pic="http://schemas.openxmlformats.org/drawingml/2006/picture">
+                  <pic:nvPicPr>
+                    <pic:cNvPr id="876476038" name="Picture 1" descr="A screenshot of a computer&#10;&#10;Description automatically generated"/>
+                    <pic:cNvPicPr/>
+                  </pic:nvPicPr>
+                  <pic:blipFill>
+                    <a:blip r:embed="rId12"/>
+                    <a:stretch>
+                      <a:fillRect/>
+                    </a:stretch>
+                  </pic:blipFill>
+                  <pic:spPr>
+                    <a:xfrm>
+                      <a:off x="0" y="0"/>
+                      <a:ext cx="3391373" cy="2781688"/>
+                    </a:xfrm>
+                    <a:prstGeom prst="rect">
+                      <a:avLst/>
+                    </a:prstGeom>
+                  </pic:spPr>
+                </pic:pic>
+              </a:graphicData>
+            </a:graphic>
+          </wp:inline>
+        </w:drawing>
+      </w:r>
+    </w:p>
+    <w:p>
+      <w:pPr>
+        <w:rPr>
+          <w:lang w:val="en-US"/>
+        </w:rPr>
+      </w:pPr>
+      <w:r>
+        <w:rPr>
+          <w:lang w:val="en-US"/>
+        </w:rPr>
+        <w:drawing>
+          <wp:inline distT="0" distB="0" distL="0" distR="0" wp14:anchorId="6D44C5D8" wp14:editId="0266DAC5">
+            <wp:extent cx="3429479" cy="2172003"/>
+            <wp:effectExtent l="0" t="0" r="0" b="0"/>
+            <wp:docPr id="304548438" name="Picture 1" descr="A screenshot of a computer&#10;&#10;Description automatically generated"/>
+            <wp:cNvGraphicFramePr>
+              <a:graphicFrameLocks xmlns:a="http://schemas.openxmlformats.org/drawingml/2006/main" noChangeAspect="1"/>
+            </wp:cNvGraphicFramePr>
+            <a:graphic xmlns:a="http://schemas.openxmlformats.org/drawingml/2006/main">
+              <a:graphicData uri="http://schemas.openxmlformats.org/drawingml/2006/picture">
+                <pic:pic xmlns:pic="http://schemas.openxmlformats.org/drawingml/2006/picture">
+                  <pic:nvPicPr>
+                    <pic:cNvPr id="304548438" name="Picture 1" descr="A screenshot of a computer&#10;&#10;Description automatically generated"/>
+                    <pic:cNvPicPr/>
+                  </pic:nvPicPr>
+                  <pic:blipFill>
+                    <a:blip r:embed="rId13"/>
+                    <a:stretch>
+                      <a:fillRect/>
+                    </a:stretch>
+                  </pic:blipFill>
+                  <pic:spPr>
+                    <a:xfrm>
+                      <a:off x="0" y="0"/>
+                      <a:ext cx="3429479" cy="2172003"/>
+                    </a:xfrm>
+                    <a:prstGeom prst="rect">
+                      <a:avLst/>
+                    </a:prstGeom>
+                  </pic:spPr>
+                </pic:pic>
+              </a:graphicData>
+            </a:graphic>
+          </wp:inline>
+        </w:drawing>
+      </w:r>
+    </w:p>
+    <w:p>
+      <w:pPr>
+        <w:rPr>
+          <w:lang w:val="en-US"/>
+        </w:rPr>
+      </w:pPr>
+      <w:r>
+        <w:rPr>
+          <w:lang w:val="en-US"/>
+        </w:rPr>
+        <w:drawing>
+          <wp:inline distT="0" distB="0" distL="0" distR="0" wp14:anchorId="37CC9407" wp14:editId="3E579E52">
+            <wp:extent cx="3734321" cy="2781688"/>
+            <wp:effectExtent l="0" t="0" r="0" b="0"/>
+            <wp:docPr id="164655210" name="Picture 1" descr="A screenshot of a computer&#10;&#10;Description automatically generated"/>
+            <wp:cNvGraphicFramePr>
+              <a:graphicFrameLocks xmlns:a="http://schemas.openxmlformats.org/drawingml/2006/main" noChangeAspect="1"/>
+            </wp:cNvGraphicFramePr>
+            <a:graphic xmlns:a="http://schemas.openxmlformats.org/drawingml/2006/main">
+              <a:graphicData uri="http://schemas.openxmlformats.org/drawingml/2006/picture">
+                <pic:pic xmlns:pic="http://schemas.openxmlformats.org/drawingml/2006/picture">
+                  <pic:nvPicPr>
+                    <pic:cNvPr id="164655210" name="Picture 1" descr="A screenshot of a computer&#10;&#10;Description automatically generated"/>
+                    <pic:cNvPicPr/>
+                  </pic:nvPicPr>
+                  <pic:blipFill>
+                    <a:blip r:embed="rId14"/>
+                    <a:stretch>
+                      <a:fillRect/>
+                    </a:stretch>
+                  </pic:blipFill>
+                  <pic:spPr>
+                    <a:xfrm>
+                      <a:off x="0" y="0"/>
+                      <a:ext cx="3734321" cy="2781688"/>
+                    </a:xfrm>
+                    <a:prstGeom prst="rect">
+                      <a:avLst/>
+                    </a:prstGeom>
+                  </pic:spPr>
+                </pic:pic>
+              </a:graphicData>
+            </a:graphic>
+          </wp:inline>
+        </w:drawing>
+      </w:r>
+    </w:p>
+    <w:p>
+      <w:pPr>
+        <w:rPr>
+          <w:lang w:val="en-US"/>
+        </w:rPr>
+      </w:pPr>
+      <w:r>
+        <w:rPr>
+          <w:lang w:val="en-US"/>
+        </w:rPr>
+        <w:lastRenderedPageBreak/>
+        <w:drawing>
+          <wp:inline distT="0" distB="0" distL="0" distR="0" wp14:anchorId="644B6C9B" wp14:editId="3C9274CA">
+            <wp:extent cx="2838846" cy="1152686"/>
+            <wp:effectExtent l="0" t="0" r="0" b="9525"/>
+            <wp:docPr id="523843840" name="Picture 1" descr="A screenshot of a computer&#10;&#10;Description automatically generated"/>
+            <wp:cNvGraphicFramePr>
+              <a:graphicFrameLocks xmlns:a="http://schemas.openxmlformats.org/drawingml/2006/main" noChangeAspect="1"/>
+            </wp:cNvGraphicFramePr>
+            <a:graphic xmlns:a="http://schemas.openxmlformats.org/drawingml/2006/main">
+              <a:graphicData uri="http://schemas.openxmlformats.org/drawingml/2006/picture">
+                <pic:pic xmlns:pic="http://schemas.openxmlformats.org/drawingml/2006/picture">
+                  <pic:nvPicPr>
+                    <pic:cNvPr id="523843840" name="Picture 1" descr="A screenshot of a computer&#10;&#10;Description automatically generated"/>
+                    <pic:cNvPicPr/>
+                  </pic:nvPicPr>
+                  <pic:blipFill>
+                    <a:blip r:embed="rId15"/>
+                    <a:stretch>
+                      <a:fillRect/>
+                    </a:stretch>
+                  </pic:blipFill>
+                  <pic:spPr>
+                    <a:xfrm>
+                      <a:off x="0" y="0"/>
+                      <a:ext cx="2838846" cy="1152686"/>
+                    </a:xfrm>
+                    <a:prstGeom prst="rect">
+                      <a:avLst/>
+                    </a:prstGeom>
+                  </pic:spPr>
+                </pic:pic>
+              </a:graphicData>
+            </a:graphic>
+          </wp:inline>
+        </w:drawing>
+      </w:r>
+    </w:p>
+    <w:p>
+      <w:pPr>
+        <w:rPr>
+          <w:lang w:val="en-US"/>
+        </w:rPr>
+      </w:pPr>
+      <w:r>
+        <w:rPr>
+          <w:lang w:val="en-US"/>
+        </w:rPr>
+        <w:t>SQL Insert Statements:</w:t>
+      </w:r>
+    </w:p>
+    <w:p>
+      <w:pPr>
+        <w:rPr>
+          <w:lang w:val="en-US"/>
+        </w:rPr>
+      </w:pPr>
+      <w:r>
+        <w:rPr>
+          <w:lang w:val="en-US"/>
+        </w:rPr>
+        <w:t>SQL Populated Tables</w:t>
+      </w:r>
+      <w:r>
+        <w:rPr>
+          <w:lang w:val="en-US"/>
+        </w:rPr>
+        <w:t>:</w:t>
+      </w:r>
     </w:p>
     <w:sectPr>
       <w:pgSz w:w="12240" w:h="15840"/>

</xml_diff>